<commit_message>
Map loads world countries; highlighting
</commit_message>
<xml_diff>
--- a/WorldPrograms/projectNotesAndScribbles.docx
+++ b/WorldPrograms/projectNotesAndScribbles.docx
@@ -44,10 +44,7 @@
         </w:numPr>
       </w:pPr>
       <w:r>
-        <w:t>on hover</w:t>
-      </w:r>
-      <w:r>
-        <w:t xml:space="preserve">:  </w:t>
+        <w:t xml:space="preserve">on hover:  </w:t>
       </w:r>
       <w:r>
         <w:t>highlighting</w:t>
@@ -128,13 +125,7 @@
         <w:t xml:space="preserve"> </w:t>
       </w:r>
       <w:r>
-        <w:t>&lt;</w:t>
-      </w:r>
-      <w:r>
-        <w:t>floating ‘custom info control’</w:t>
-      </w:r>
-      <w:r>
-        <w:t>&gt;</w:t>
+        <w:t>&lt;floating ‘custom info control’&gt;</w:t>
       </w:r>
     </w:p>
     <w:p>
@@ -219,20 +210,33 @@
       </w:pPr>
       <w:r>
         <w:t>parse data for projects with end data during or after year input (*for now just hardcode 01-January-2013)</w:t>
+      </w:r>
+    </w:p>
+    <w:p>
+      <w:pPr>
+        <w:pStyle w:val="ListParagraph"/>
+        <w:numPr>
+          <w:ilvl w:val="1"/>
+          <w:numId w:val="1"/>
+        </w:numPr>
+      </w:pPr>
+    </w:p>
+    <w:p/>
+    <w:p>
+      <w:proofErr w:type="gramStart"/>
+      <w:r>
+        <w:t>possible</w:t>
+      </w:r>
+      <w:proofErr w:type="gramEnd"/>
+      <w:r>
+        <w:t xml:space="preserve"> goal: search box, autocomplete for country names/search function, set map to bounds of country/zoom, highlight, give program</w:t>
       </w:r>
       <w:bookmarkStart w:id="0" w:name="_GoBack"/>
       <w:bookmarkEnd w:id="0"/>
-    </w:p>
-    <w:p>
-      <w:pPr>
-        <w:pStyle w:val="ListParagraph"/>
-        <w:numPr>
-          <w:ilvl w:val="1"/>
-          <w:numId w:val="1"/>
-        </w:numPr>
-      </w:pPr>
-    </w:p>
-    <w:p/>
+      <w:r>
+        <w:t xml:space="preserve"> name</w:t>
+      </w:r>
+    </w:p>
     <w:p/>
     <w:p>
       <w:r>

</xml_diff>